<commit_message>
Correção AC05 - Prova Final.
</commit_message>
<xml_diff>
--- a/Artefatos/09. Usuários e Outros Stakeholders.docx
+++ b/Artefatos/09. Usuários e Outros Stakeholders.docx
@@ -43,7 +43,7 @@
     </w:p>
     <w:tbl>
       <w:tblPr>
-        <w:tblStyle w:val="a"/>
+        <w:tblStyle w:val="a0"/>
         <w:tblW w:w="8880" w:type="dxa"/>
         <w:tblInd w:w="0" w:type="dxa"/>
         <w:tblBorders>
@@ -152,7 +152,7 @@
         <w:tc>
           <w:tcPr>
             <w:tcW w:w="2220" w:type="dxa"/>
-            <w:shd w:val="clear" w:color="auto" w:fill="DBE5F1" w:themeFill="accent1" w:themeFillTint="33"/>
+            <w:shd w:val="clear" w:color="auto" w:fill="DBE5F1"/>
             <w:tcMar>
               <w:top w:w="100" w:type="dxa"/>
               <w:left w:w="100" w:type="dxa"/>
@@ -191,7 +191,7 @@
         <w:tc>
           <w:tcPr>
             <w:tcW w:w="6660" w:type="dxa"/>
-            <w:shd w:val="clear" w:color="auto" w:fill="F2F2F2" w:themeFill="background1" w:themeFillShade="F2"/>
+            <w:shd w:val="clear" w:color="auto" w:fill="F2F2F2"/>
             <w:tcMar>
               <w:top w:w="100" w:type="dxa"/>
               <w:left w:w="100" w:type="dxa"/>
@@ -231,7 +231,7 @@
               <w:widowControl w:val="0"/>
               <w:numPr>
                 <w:ilvl w:val="0"/>
-                <w:numId w:val="5"/>
+                <w:numId w:val="2"/>
               </w:numPr>
               <w:pBdr>
                 <w:top w:val="nil"/>
@@ -262,7 +262,7 @@
               <w:widowControl w:val="0"/>
               <w:numPr>
                 <w:ilvl w:val="0"/>
-                <w:numId w:val="5"/>
+                <w:numId w:val="2"/>
               </w:numPr>
               <w:pBdr>
                 <w:top w:val="nil"/>
@@ -285,7 +285,7 @@
                 <w:sz w:val="24"/>
                 <w:szCs w:val="24"/>
               </w:rPr>
-              <w:t>Gerenciar e monitorar das atividades da secretária no sistema.</w:t>
+              <w:t>Gerenciar e monitorar das atividades da secretária no sistema;</w:t>
             </w:r>
           </w:p>
           <w:p>
@@ -293,7 +293,7 @@
               <w:widowControl w:val="0"/>
               <w:numPr>
                 <w:ilvl w:val="0"/>
-                <w:numId w:val="5"/>
+                <w:numId w:val="2"/>
               </w:numPr>
               <w:pBdr>
                 <w:top w:val="nil"/>
@@ -316,7 +316,7 @@
                 <w:sz w:val="24"/>
                 <w:szCs w:val="24"/>
               </w:rPr>
-              <w:t xml:space="preserve">Gerenciar os valores dos cursos </w:t>
+              <w:t>Gerenciar os valores dos cursos;</w:t>
             </w:r>
           </w:p>
           <w:p>
@@ -324,7 +324,7 @@
               <w:widowControl w:val="0"/>
               <w:numPr>
                 <w:ilvl w:val="0"/>
-                <w:numId w:val="5"/>
+                <w:numId w:val="2"/>
               </w:numPr>
               <w:pBdr>
                 <w:top w:val="nil"/>
@@ -347,7 +347,7 @@
                 <w:sz w:val="24"/>
                 <w:szCs w:val="24"/>
               </w:rPr>
-              <w:t>Gerenciar grades dos cursos</w:t>
+              <w:t>Gerenciar grades dos cursos.</w:t>
             </w:r>
           </w:p>
         </w:tc>
@@ -356,7 +356,7 @@
         <w:tc>
           <w:tcPr>
             <w:tcW w:w="2220" w:type="dxa"/>
-            <w:shd w:val="clear" w:color="auto" w:fill="DBE5F1" w:themeFill="accent1" w:themeFillTint="33"/>
+            <w:shd w:val="clear" w:color="auto" w:fill="DBE5F1"/>
             <w:tcMar>
               <w:top w:w="100" w:type="dxa"/>
               <w:left w:w="100" w:type="dxa"/>
@@ -395,7 +395,7 @@
         <w:tc>
           <w:tcPr>
             <w:tcW w:w="6660" w:type="dxa"/>
-            <w:shd w:val="clear" w:color="auto" w:fill="F2F2F2" w:themeFill="background1" w:themeFillShade="F2"/>
+            <w:shd w:val="clear" w:color="auto" w:fill="F2F2F2"/>
             <w:tcMar>
               <w:top w:w="100" w:type="dxa"/>
               <w:left w:w="100" w:type="dxa"/>
@@ -435,7 +435,7 @@
               <w:widowControl w:val="0"/>
               <w:numPr>
                 <w:ilvl w:val="0"/>
-                <w:numId w:val="4"/>
+                <w:numId w:val="1"/>
               </w:numPr>
               <w:pBdr>
                 <w:top w:val="nil"/>
@@ -466,7 +466,7 @@
               <w:widowControl w:val="0"/>
               <w:numPr>
                 <w:ilvl w:val="0"/>
-                <w:numId w:val="4"/>
+                <w:numId w:val="1"/>
               </w:numPr>
               <w:pBdr>
                 <w:top w:val="nil"/>
@@ -497,7 +497,7 @@
               <w:widowControl w:val="0"/>
               <w:numPr>
                 <w:ilvl w:val="0"/>
-                <w:numId w:val="4"/>
+                <w:numId w:val="1"/>
               </w:numPr>
               <w:pBdr>
                 <w:top w:val="nil"/>
@@ -528,7 +528,7 @@
               <w:widowControl w:val="0"/>
               <w:numPr>
                 <w:ilvl w:val="0"/>
-                <w:numId w:val="4"/>
+                <w:numId w:val="1"/>
               </w:numPr>
               <w:pBdr>
                 <w:top w:val="nil"/>
@@ -558,7 +558,7 @@
             <w:pPr>
               <w:numPr>
                 <w:ilvl w:val="0"/>
-                <w:numId w:val="4"/>
+                <w:numId w:val="1"/>
               </w:numPr>
               <w:jc w:val="both"/>
               <w:rPr>
@@ -580,7 +580,7 @@
             <w:pPr>
               <w:numPr>
                 <w:ilvl w:val="0"/>
-                <w:numId w:val="4"/>
+                <w:numId w:val="1"/>
               </w:numPr>
               <w:jc w:val="both"/>
               <w:rPr>
@@ -602,7 +602,7 @@
             <w:pPr>
               <w:numPr>
                 <w:ilvl w:val="0"/>
-                <w:numId w:val="4"/>
+                <w:numId w:val="1"/>
               </w:numPr>
               <w:jc w:val="both"/>
               <w:rPr>
@@ -617,7 +617,15 @@
                 <w:sz w:val="24"/>
                 <w:szCs w:val="24"/>
               </w:rPr>
-              <w:t>Usar ferramentas de contatos de alunos, funcionários.</w:t>
+              <w:t>U</w:t>
+            </w:r>
+            <w:r>
+              <w:rPr>
+                <w:rFonts w:ascii="Times New Roman" w:eastAsia="Times New Roman" w:hAnsi="Times New Roman" w:cs="Times New Roman"/>
+                <w:sz w:val="24"/>
+                <w:szCs w:val="24"/>
+              </w:rPr>
+              <w:t>sar ferramentas de contatos de alunos, funcionários.</w:t>
             </w:r>
           </w:p>
         </w:tc>
@@ -626,7 +634,7 @@
         <w:tc>
           <w:tcPr>
             <w:tcW w:w="2220" w:type="dxa"/>
-            <w:shd w:val="clear" w:color="auto" w:fill="DBE5F1" w:themeFill="accent1" w:themeFillTint="33"/>
+            <w:shd w:val="clear" w:color="auto" w:fill="DBE5F1"/>
             <w:tcMar>
               <w:top w:w="100" w:type="dxa"/>
               <w:left w:w="100" w:type="dxa"/>
@@ -658,7 +666,7 @@
         <w:tc>
           <w:tcPr>
             <w:tcW w:w="6660" w:type="dxa"/>
-            <w:shd w:val="clear" w:color="auto" w:fill="F2F2F2" w:themeFill="background1" w:themeFillShade="F2"/>
+            <w:shd w:val="clear" w:color="auto" w:fill="F2F2F2"/>
             <w:tcMar>
               <w:top w:w="100" w:type="dxa"/>
               <w:left w:w="100" w:type="dxa"/>
@@ -691,7 +699,7 @@
               <w:widowControl w:val="0"/>
               <w:numPr>
                 <w:ilvl w:val="0"/>
-                <w:numId w:val="1"/>
+                <w:numId w:val="4"/>
               </w:numPr>
               <w:spacing w:line="240" w:lineRule="auto"/>
               <w:jc w:val="both"/>
@@ -715,7 +723,7 @@
               <w:widowControl w:val="0"/>
               <w:numPr>
                 <w:ilvl w:val="0"/>
-                <w:numId w:val="1"/>
+                <w:numId w:val="4"/>
               </w:numPr>
               <w:spacing w:line="240" w:lineRule="auto"/>
               <w:jc w:val="both"/>
@@ -739,7 +747,7 @@
               <w:widowControl w:val="0"/>
               <w:numPr>
                 <w:ilvl w:val="0"/>
-                <w:numId w:val="1"/>
+                <w:numId w:val="4"/>
               </w:numPr>
               <w:spacing w:line="240" w:lineRule="auto"/>
               <w:jc w:val="both"/>
@@ -763,7 +771,7 @@
               <w:widowControl w:val="0"/>
               <w:numPr>
                 <w:ilvl w:val="0"/>
-                <w:numId w:val="1"/>
+                <w:numId w:val="4"/>
               </w:numPr>
               <w:spacing w:line="240" w:lineRule="auto"/>
               <w:jc w:val="both"/>
@@ -779,7 +787,7 @@
                 <w:sz w:val="24"/>
                 <w:szCs w:val="24"/>
               </w:rPr>
-              <w:t>Registar notas dos alunos.</w:t>
+              <w:t>Registar notas dos alunos;</w:t>
             </w:r>
           </w:p>
           <w:p>
@@ -787,7 +795,7 @@
               <w:widowControl w:val="0"/>
               <w:numPr>
                 <w:ilvl w:val="0"/>
-                <w:numId w:val="1"/>
+                <w:numId w:val="4"/>
               </w:numPr>
               <w:spacing w:line="240" w:lineRule="auto"/>
               <w:jc w:val="both"/>
@@ -811,7 +819,7 @@
               <w:widowControl w:val="0"/>
               <w:numPr>
                 <w:ilvl w:val="0"/>
-                <w:numId w:val="1"/>
+                <w:numId w:val="4"/>
               </w:numPr>
               <w:spacing w:line="240" w:lineRule="auto"/>
               <w:jc w:val="both"/>
@@ -836,7 +844,7 @@
         <w:tc>
           <w:tcPr>
             <w:tcW w:w="2220" w:type="dxa"/>
-            <w:shd w:val="clear" w:color="auto" w:fill="DBE5F1" w:themeFill="accent1" w:themeFillTint="33"/>
+            <w:shd w:val="clear" w:color="auto" w:fill="DBE5F1"/>
             <w:tcMar>
               <w:top w:w="100" w:type="dxa"/>
               <w:left w:w="100" w:type="dxa"/>
@@ -868,7 +876,7 @@
         <w:tc>
           <w:tcPr>
             <w:tcW w:w="6660" w:type="dxa"/>
-            <w:shd w:val="clear" w:color="auto" w:fill="F2F2F2" w:themeFill="background1" w:themeFillShade="F2"/>
+            <w:shd w:val="clear" w:color="auto" w:fill="F2F2F2"/>
             <w:tcMar>
               <w:top w:w="100" w:type="dxa"/>
               <w:left w:w="100" w:type="dxa"/>
@@ -901,7 +909,7 @@
               <w:widowControl w:val="0"/>
               <w:numPr>
                 <w:ilvl w:val="0"/>
-                <w:numId w:val="3"/>
+                <w:numId w:val="6"/>
               </w:numPr>
               <w:spacing w:line="240" w:lineRule="auto"/>
               <w:jc w:val="both"/>
@@ -925,7 +933,7 @@
               <w:widowControl w:val="0"/>
               <w:numPr>
                 <w:ilvl w:val="0"/>
-                <w:numId w:val="3"/>
+                <w:numId w:val="6"/>
               </w:numPr>
               <w:spacing w:line="240" w:lineRule="auto"/>
               <w:jc w:val="both"/>
@@ -949,7 +957,7 @@
               <w:widowControl w:val="0"/>
               <w:numPr>
                 <w:ilvl w:val="0"/>
-                <w:numId w:val="3"/>
+                <w:numId w:val="6"/>
               </w:numPr>
               <w:spacing w:line="240" w:lineRule="auto"/>
               <w:jc w:val="both"/>
@@ -973,7 +981,7 @@
               <w:widowControl w:val="0"/>
               <w:numPr>
                 <w:ilvl w:val="0"/>
-                <w:numId w:val="3"/>
+                <w:numId w:val="6"/>
               </w:numPr>
               <w:spacing w:line="240" w:lineRule="auto"/>
               <w:jc w:val="both"/>
@@ -997,7 +1005,7 @@
               <w:widowControl w:val="0"/>
               <w:numPr>
                 <w:ilvl w:val="0"/>
-                <w:numId w:val="3"/>
+                <w:numId w:val="6"/>
               </w:numPr>
               <w:spacing w:line="240" w:lineRule="auto"/>
               <w:jc w:val="both"/>
@@ -1021,7 +1029,7 @@
               <w:widowControl w:val="0"/>
               <w:numPr>
                 <w:ilvl w:val="0"/>
-                <w:numId w:val="3"/>
+                <w:numId w:val="6"/>
               </w:numPr>
               <w:spacing w:line="240" w:lineRule="auto"/>
               <w:jc w:val="both"/>
@@ -1045,7 +1053,7 @@
               <w:widowControl w:val="0"/>
               <w:numPr>
                 <w:ilvl w:val="0"/>
-                <w:numId w:val="3"/>
+                <w:numId w:val="6"/>
               </w:numPr>
               <w:spacing w:line="240" w:lineRule="auto"/>
               <w:jc w:val="both"/>
@@ -1061,7 +1069,15 @@
                 <w:sz w:val="24"/>
                 <w:szCs w:val="24"/>
               </w:rPr>
-              <w:t>Consultar lista de contatos da escola.</w:t>
+              <w:t>Consultar lista de contatos da e</w:t>
+            </w:r>
+            <w:r>
+              <w:rPr>
+                <w:rFonts w:ascii="Times New Roman" w:eastAsia="Times New Roman" w:hAnsi="Times New Roman" w:cs="Times New Roman"/>
+                <w:sz w:val="24"/>
+                <w:szCs w:val="24"/>
+              </w:rPr>
+              <w:t>scola.</w:t>
             </w:r>
           </w:p>
         </w:tc>
@@ -1073,7 +1089,7 @@
         <w:tc>
           <w:tcPr>
             <w:tcW w:w="2220" w:type="dxa"/>
-            <w:shd w:val="clear" w:color="auto" w:fill="DBE5F1" w:themeFill="accent1" w:themeFillTint="33"/>
+            <w:shd w:val="clear" w:color="auto" w:fill="DBE5F1"/>
             <w:tcMar>
               <w:top w:w="100" w:type="dxa"/>
               <w:left w:w="100" w:type="dxa"/>
@@ -1098,46 +1114,14 @@
                 <w:sz w:val="24"/>
                 <w:szCs w:val="24"/>
               </w:rPr>
-              <w:t>Pa</w:t>
-            </w:r>
-            <w:r>
-              <w:rPr>
-                <w:rFonts w:ascii="Times New Roman" w:eastAsia="Times New Roman" w:hAnsi="Times New Roman" w:cs="Times New Roman"/>
-                <w:sz w:val="24"/>
-                <w:szCs w:val="24"/>
-              </w:rPr>
-              <w:t>i</w:t>
-            </w:r>
-            <w:r>
-              <w:rPr>
-                <w:rFonts w:ascii="Times New Roman" w:eastAsia="Times New Roman" w:hAnsi="Times New Roman" w:cs="Times New Roman"/>
-                <w:sz w:val="24"/>
-                <w:szCs w:val="24"/>
-              </w:rPr>
-              <w:t xml:space="preserve">s ou </w:t>
-            </w:r>
-            <w:r>
-              <w:rPr>
-                <w:rFonts w:ascii="Times New Roman" w:eastAsia="Times New Roman" w:hAnsi="Times New Roman" w:cs="Times New Roman"/>
-                <w:sz w:val="24"/>
-                <w:szCs w:val="24"/>
-              </w:rPr>
-              <w:t>R</w:t>
-            </w:r>
-            <w:r>
-              <w:rPr>
-                <w:rFonts w:ascii="Times New Roman" w:eastAsia="Times New Roman" w:hAnsi="Times New Roman" w:cs="Times New Roman"/>
-                <w:sz w:val="24"/>
-                <w:szCs w:val="24"/>
-              </w:rPr>
-              <w:t>esponsáveis</w:t>
+              <w:t>Pais ou Responsáveis</w:t>
             </w:r>
           </w:p>
         </w:tc>
         <w:tc>
           <w:tcPr>
             <w:tcW w:w="6660" w:type="dxa"/>
-            <w:shd w:val="clear" w:color="auto" w:fill="F2F2F2" w:themeFill="background1" w:themeFillShade="F2"/>
+            <w:shd w:val="clear" w:color="auto" w:fill="F2F2F2"/>
             <w:tcMar>
               <w:top w:w="100" w:type="dxa"/>
               <w:left w:w="100" w:type="dxa"/>
@@ -1170,7 +1154,7 @@
               <w:widowControl w:val="0"/>
               <w:numPr>
                 <w:ilvl w:val="0"/>
-                <w:numId w:val="2"/>
+                <w:numId w:val="5"/>
               </w:numPr>
               <w:spacing w:line="240" w:lineRule="auto"/>
               <w:jc w:val="both"/>
@@ -1194,7 +1178,7 @@
               <w:widowControl w:val="0"/>
               <w:numPr>
                 <w:ilvl w:val="0"/>
-                <w:numId w:val="2"/>
+                <w:numId w:val="5"/>
               </w:numPr>
               <w:spacing w:line="240" w:lineRule="auto"/>
               <w:jc w:val="both"/>
@@ -1218,7 +1202,7 @@
               <w:widowControl w:val="0"/>
               <w:numPr>
                 <w:ilvl w:val="0"/>
-                <w:numId w:val="2"/>
+                <w:numId w:val="5"/>
               </w:numPr>
               <w:spacing w:line="240" w:lineRule="auto"/>
               <w:jc w:val="both"/>
@@ -1235,6 +1219,358 @@
                 <w:szCs w:val="24"/>
               </w:rPr>
               <w:t>Acompanhar cronograma das aulas.</w:t>
+            </w:r>
+          </w:p>
+        </w:tc>
+      </w:tr>
+      <w:tr>
+        <w:trPr>
+          <w:trHeight w:val="447"/>
+        </w:trPr>
+        <w:tc>
+          <w:tcPr>
+            <w:tcW w:w="2220" w:type="dxa"/>
+            <w:tcBorders>
+              <w:top w:val="single" w:sz="8" w:space="0" w:color="000000"/>
+              <w:left w:val="single" w:sz="8" w:space="0" w:color="000000"/>
+              <w:bottom w:val="single" w:sz="8" w:space="0" w:color="000000"/>
+              <w:right w:val="single" w:sz="8" w:space="0" w:color="000000"/>
+            </w:tcBorders>
+            <w:shd w:val="clear" w:color="auto" w:fill="1010D6"/>
+            <w:tcMar>
+              <w:top w:w="100" w:type="dxa"/>
+              <w:left w:w="100" w:type="dxa"/>
+              <w:bottom w:w="100" w:type="dxa"/>
+              <w:right w:w="100" w:type="dxa"/>
+            </w:tcMar>
+          </w:tcPr>
+          <w:p>
+            <w:pPr>
+              <w:widowControl w:val="0"/>
+              <w:pBdr>
+                <w:top w:val="nil"/>
+                <w:left w:val="nil"/>
+                <w:bottom w:val="nil"/>
+                <w:right w:val="nil"/>
+                <w:between w:val="nil"/>
+              </w:pBdr>
+              <w:spacing w:line="240" w:lineRule="auto"/>
+              <w:jc w:val="center"/>
+              <w:rPr>
+                <w:rFonts w:ascii="Times New Roman" w:eastAsia="Times New Roman" w:hAnsi="Times New Roman" w:cs="Times New Roman"/>
+                <w:color w:val="FFFFFF"/>
+                <w:sz w:val="28"/>
+                <w:szCs w:val="28"/>
+              </w:rPr>
+            </w:pPr>
+            <w:r>
+              <w:rPr>
+                <w:rFonts w:ascii="Times New Roman" w:eastAsia="Times New Roman" w:hAnsi="Times New Roman" w:cs="Times New Roman"/>
+                <w:color w:val="FFFFFF"/>
+                <w:sz w:val="28"/>
+                <w:szCs w:val="28"/>
+              </w:rPr>
+              <w:t>Usuário</w:t>
+            </w:r>
+          </w:p>
+        </w:tc>
+        <w:tc>
+          <w:tcPr>
+            <w:tcW w:w="6660" w:type="dxa"/>
+            <w:tcBorders>
+              <w:top w:val="single" w:sz="8" w:space="0" w:color="000000"/>
+              <w:left w:val="nil"/>
+              <w:bottom w:val="single" w:sz="8" w:space="0" w:color="000000"/>
+              <w:right w:val="single" w:sz="8" w:space="0" w:color="000000"/>
+            </w:tcBorders>
+            <w:shd w:val="clear" w:color="auto" w:fill="1010D6"/>
+            <w:tcMar>
+              <w:top w:w="100" w:type="dxa"/>
+              <w:left w:w="100" w:type="dxa"/>
+              <w:bottom w:w="100" w:type="dxa"/>
+              <w:right w:w="100" w:type="dxa"/>
+            </w:tcMar>
+          </w:tcPr>
+          <w:p>
+            <w:pPr>
+              <w:widowControl w:val="0"/>
+              <w:pBdr>
+                <w:top w:val="nil"/>
+                <w:left w:val="nil"/>
+                <w:bottom w:val="nil"/>
+                <w:right w:val="nil"/>
+                <w:between w:val="nil"/>
+              </w:pBdr>
+              <w:spacing w:line="240" w:lineRule="auto"/>
+              <w:jc w:val="center"/>
+              <w:rPr>
+                <w:rFonts w:ascii="Times New Roman" w:eastAsia="Times New Roman" w:hAnsi="Times New Roman" w:cs="Times New Roman"/>
+                <w:color w:val="FFFFFF"/>
+                <w:sz w:val="28"/>
+                <w:szCs w:val="28"/>
+              </w:rPr>
+            </w:pPr>
+            <w:r>
+              <w:rPr>
+                <w:rFonts w:ascii="Times New Roman" w:eastAsia="Times New Roman" w:hAnsi="Times New Roman" w:cs="Times New Roman"/>
+                <w:color w:val="FFFFFF"/>
+                <w:sz w:val="28"/>
+                <w:szCs w:val="28"/>
+              </w:rPr>
+              <w:t>Descrição</w:t>
+            </w:r>
+          </w:p>
+        </w:tc>
+        <w:bookmarkStart w:id="0" w:name="_GoBack"/>
+        <w:bookmarkEnd w:id="0"/>
+      </w:tr>
+      <w:tr>
+        <w:trPr>
+          <w:trHeight w:val="975"/>
+        </w:trPr>
+        <w:tc>
+          <w:tcPr>
+            <w:tcW w:w="2220" w:type="dxa"/>
+            <w:tcBorders>
+              <w:top w:val="single" w:sz="8" w:space="0" w:color="000000"/>
+              <w:left w:val="single" w:sz="8" w:space="0" w:color="000000"/>
+              <w:bottom w:val="single" w:sz="8" w:space="0" w:color="000000"/>
+              <w:right w:val="single" w:sz="8" w:space="0" w:color="000000"/>
+            </w:tcBorders>
+            <w:shd w:val="clear" w:color="auto" w:fill="DBE5F1"/>
+            <w:tcMar>
+              <w:top w:w="100" w:type="dxa"/>
+              <w:left w:w="100" w:type="dxa"/>
+              <w:bottom w:w="100" w:type="dxa"/>
+              <w:right w:w="100" w:type="dxa"/>
+            </w:tcMar>
+          </w:tcPr>
+          <w:p>
+            <w:pPr>
+              <w:widowControl w:val="0"/>
+              <w:pBdr>
+                <w:top w:val="nil"/>
+                <w:left w:val="nil"/>
+                <w:bottom w:val="nil"/>
+                <w:right w:val="nil"/>
+                <w:between w:val="nil"/>
+              </w:pBdr>
+              <w:spacing w:before="240" w:after="240" w:line="240" w:lineRule="auto"/>
+              <w:jc w:val="center"/>
+              <w:rPr>
+                <w:rFonts w:ascii="Times New Roman" w:eastAsia="Times New Roman" w:hAnsi="Times New Roman" w:cs="Times New Roman"/>
+                <w:sz w:val="24"/>
+                <w:szCs w:val="24"/>
+              </w:rPr>
+            </w:pPr>
+            <w:r>
+              <w:rPr>
+                <w:rFonts w:ascii="Times New Roman" w:eastAsia="Times New Roman" w:hAnsi="Times New Roman" w:cs="Times New Roman"/>
+                <w:sz w:val="24"/>
+                <w:szCs w:val="24"/>
+              </w:rPr>
+              <w:lastRenderedPageBreak/>
+              <w:t>Desenvolvedores</w:t>
+            </w:r>
+          </w:p>
+        </w:tc>
+        <w:tc>
+          <w:tcPr>
+            <w:tcW w:w="6660" w:type="dxa"/>
+            <w:tcBorders>
+              <w:top w:val="single" w:sz="8" w:space="0" w:color="000000"/>
+              <w:left w:val="nil"/>
+              <w:bottom w:val="single" w:sz="8" w:space="0" w:color="000000"/>
+              <w:right w:val="single" w:sz="8" w:space="0" w:color="000000"/>
+            </w:tcBorders>
+            <w:shd w:val="clear" w:color="auto" w:fill="F2F2F2"/>
+            <w:tcMar>
+              <w:top w:w="100" w:type="dxa"/>
+              <w:left w:w="100" w:type="dxa"/>
+              <w:bottom w:w="100" w:type="dxa"/>
+              <w:right w:w="100" w:type="dxa"/>
+            </w:tcMar>
+          </w:tcPr>
+          <w:p>
+            <w:pPr>
+              <w:widowControl w:val="0"/>
+              <w:pBdr>
+                <w:top w:val="nil"/>
+                <w:left w:val="nil"/>
+                <w:bottom w:val="nil"/>
+                <w:right w:val="nil"/>
+                <w:between w:val="nil"/>
+              </w:pBdr>
+              <w:spacing w:line="240" w:lineRule="auto"/>
+              <w:jc w:val="both"/>
+              <w:rPr>
+                <w:rFonts w:ascii="Times New Roman" w:eastAsia="Times New Roman" w:hAnsi="Times New Roman" w:cs="Times New Roman"/>
+                <w:sz w:val="24"/>
+                <w:szCs w:val="24"/>
+              </w:rPr>
+            </w:pPr>
+            <w:r>
+              <w:rPr>
+                <w:rFonts w:ascii="Times New Roman" w:eastAsia="Times New Roman" w:hAnsi="Times New Roman" w:cs="Times New Roman"/>
+                <w:sz w:val="24"/>
+                <w:szCs w:val="24"/>
+              </w:rPr>
+              <w:t>Usará o novo sistema MADARÁ para:</w:t>
+            </w:r>
+          </w:p>
+          <w:p>
+            <w:pPr>
+              <w:widowControl w:val="0"/>
+              <w:numPr>
+                <w:ilvl w:val="0"/>
+                <w:numId w:val="3"/>
+              </w:numPr>
+              <w:pBdr>
+                <w:top w:val="nil"/>
+                <w:left w:val="nil"/>
+                <w:bottom w:val="nil"/>
+                <w:right w:val="nil"/>
+                <w:between w:val="nil"/>
+              </w:pBdr>
+              <w:spacing w:line="240" w:lineRule="auto"/>
+              <w:jc w:val="both"/>
+              <w:rPr>
+                <w:rFonts w:ascii="Times New Roman" w:eastAsia="Times New Roman" w:hAnsi="Times New Roman" w:cs="Times New Roman"/>
+                <w:sz w:val="24"/>
+                <w:szCs w:val="24"/>
+              </w:rPr>
+            </w:pPr>
+            <w:r>
+              <w:rPr>
+                <w:rFonts w:ascii="Times New Roman" w:eastAsia="Times New Roman" w:hAnsi="Times New Roman" w:cs="Times New Roman"/>
+                <w:sz w:val="24"/>
+                <w:szCs w:val="24"/>
+              </w:rPr>
+              <w:t>Desenvolvimento do código;</w:t>
+            </w:r>
+          </w:p>
+          <w:p>
+            <w:pPr>
+              <w:widowControl w:val="0"/>
+              <w:numPr>
+                <w:ilvl w:val="0"/>
+                <w:numId w:val="3"/>
+              </w:numPr>
+              <w:pBdr>
+                <w:top w:val="nil"/>
+                <w:left w:val="nil"/>
+                <w:bottom w:val="nil"/>
+                <w:right w:val="nil"/>
+                <w:between w:val="nil"/>
+              </w:pBdr>
+              <w:spacing w:line="240" w:lineRule="auto"/>
+              <w:jc w:val="both"/>
+              <w:rPr>
+                <w:rFonts w:ascii="Times New Roman" w:eastAsia="Times New Roman" w:hAnsi="Times New Roman" w:cs="Times New Roman"/>
+                <w:sz w:val="24"/>
+                <w:szCs w:val="24"/>
+              </w:rPr>
+            </w:pPr>
+            <w:r>
+              <w:rPr>
+                <w:rFonts w:ascii="Times New Roman" w:eastAsia="Times New Roman" w:hAnsi="Times New Roman" w:cs="Times New Roman"/>
+                <w:sz w:val="24"/>
+                <w:szCs w:val="24"/>
+              </w:rPr>
+              <w:t>Realizar alterações do código;</w:t>
+            </w:r>
+          </w:p>
+          <w:p>
+            <w:pPr>
+              <w:widowControl w:val="0"/>
+              <w:numPr>
+                <w:ilvl w:val="0"/>
+                <w:numId w:val="3"/>
+              </w:numPr>
+              <w:pBdr>
+                <w:top w:val="nil"/>
+                <w:left w:val="nil"/>
+                <w:bottom w:val="nil"/>
+                <w:right w:val="nil"/>
+                <w:between w:val="nil"/>
+              </w:pBdr>
+              <w:spacing w:line="240" w:lineRule="auto"/>
+              <w:jc w:val="both"/>
+              <w:rPr>
+                <w:rFonts w:ascii="Times New Roman" w:eastAsia="Times New Roman" w:hAnsi="Times New Roman" w:cs="Times New Roman"/>
+                <w:sz w:val="24"/>
+                <w:szCs w:val="24"/>
+              </w:rPr>
+            </w:pPr>
+            <w:r>
+              <w:rPr>
+                <w:rFonts w:ascii="Times New Roman" w:eastAsia="Times New Roman" w:hAnsi="Times New Roman" w:cs="Times New Roman"/>
+                <w:sz w:val="24"/>
+                <w:szCs w:val="24"/>
+              </w:rPr>
+              <w:t>Acrescentar novas APIs ao sistema;</w:t>
+            </w:r>
+          </w:p>
+          <w:p>
+            <w:pPr>
+              <w:widowControl w:val="0"/>
+              <w:numPr>
+                <w:ilvl w:val="0"/>
+                <w:numId w:val="3"/>
+              </w:numPr>
+              <w:pBdr>
+                <w:top w:val="nil"/>
+                <w:left w:val="nil"/>
+                <w:bottom w:val="nil"/>
+                <w:right w:val="nil"/>
+                <w:between w:val="nil"/>
+              </w:pBdr>
+              <w:spacing w:line="240" w:lineRule="auto"/>
+              <w:jc w:val="both"/>
+              <w:rPr>
+                <w:rFonts w:ascii="Times New Roman" w:eastAsia="Times New Roman" w:hAnsi="Times New Roman" w:cs="Times New Roman"/>
+                <w:sz w:val="24"/>
+                <w:szCs w:val="24"/>
+              </w:rPr>
+            </w:pPr>
+            <w:r>
+              <w:rPr>
+                <w:rFonts w:ascii="Times New Roman" w:eastAsia="Times New Roman" w:hAnsi="Times New Roman" w:cs="Times New Roman"/>
+                <w:sz w:val="24"/>
+                <w:szCs w:val="24"/>
+              </w:rPr>
+              <w:t>Suporte ao sistema;</w:t>
+            </w:r>
+          </w:p>
+          <w:p>
+            <w:pPr>
+              <w:widowControl w:val="0"/>
+              <w:numPr>
+                <w:ilvl w:val="0"/>
+                <w:numId w:val="3"/>
+              </w:numPr>
+              <w:pBdr>
+                <w:top w:val="nil"/>
+                <w:left w:val="nil"/>
+                <w:bottom w:val="nil"/>
+                <w:right w:val="nil"/>
+                <w:between w:val="nil"/>
+              </w:pBdr>
+              <w:spacing w:line="240" w:lineRule="auto"/>
+              <w:jc w:val="both"/>
+              <w:rPr>
+                <w:rFonts w:ascii="Times New Roman" w:eastAsia="Times New Roman" w:hAnsi="Times New Roman" w:cs="Times New Roman"/>
+                <w:sz w:val="24"/>
+                <w:szCs w:val="24"/>
+              </w:rPr>
+            </w:pPr>
+            <w:r>
+              <w:rPr>
+                <w:rFonts w:ascii="Times New Roman" w:eastAsia="Times New Roman" w:hAnsi="Times New Roman" w:cs="Times New Roman"/>
+                <w:sz w:val="24"/>
+                <w:szCs w:val="24"/>
+              </w:rPr>
+              <w:t>Manutenção do sistema.</w:t>
             </w:r>
           </w:p>
         </w:tc>
@@ -1255,12 +1591,12 @@
           <w:szCs w:val="24"/>
         </w:rPr>
       </w:pPr>
-      <w:bookmarkStart w:id="0" w:name="_GoBack"/>
-      <w:bookmarkEnd w:id="0"/>
+      <w:bookmarkStart w:id="1" w:name="_heading=h.gjdgxs" w:colFirst="0" w:colLast="0"/>
+      <w:bookmarkEnd w:id="1"/>
     </w:p>
     <w:sectPr>
       <w:pgSz w:w="11909" w:h="16834"/>
-      <w:pgMar w:top="1440" w:right="1712" w:bottom="1440" w:left="1417" w:header="720" w:footer="720" w:gutter="0"/>
+      <w:pgMar w:top="1440" w:right="1712" w:bottom="1560" w:left="1417" w:header="720" w:footer="720" w:gutter="0"/>
       <w:pgNumType w:start="1"/>
       <w:cols w:space="720"/>
     </w:sectPr>
@@ -1271,9 +1607,9 @@
 <file path=word/numbering.xml><?xml version="1.0" encoding="utf-8"?>
 <w:numbering xmlns:wpc="http://schemas.microsoft.com/office/word/2010/wordprocessingCanvas" xmlns:cx="http://schemas.microsoft.com/office/drawing/2014/chartex" xmlns:cx1="http://schemas.microsoft.com/office/drawing/2015/9/8/chartex" xmlns:cx2="http://schemas.microsoft.com/office/drawing/2015/10/21/chartex" xmlns:cx3="http://schemas.microsoft.com/office/drawing/2016/5/9/chartex" xmlns:cx4="http://schemas.microsoft.com/office/drawing/2016/5/10/chartex" xmlns:cx5="http://schemas.microsoft.com/office/drawing/2016/5/11/chartex" xmlns:cx6="http://schemas.microsoft.com/office/drawing/2016/5/12/chartex" xmlns:cx7="http://schemas.microsoft.com/office/drawing/2016/5/13/chartex" xmlns:cx8="http://schemas.microsoft.com/office/drawing/2016/5/14/chartex" xmlns:mc="http://schemas.openxmlformats.org/markup-compatibility/2006" xmlns:aink="http://schemas.microsoft.com/office/drawing/2016/ink" xmlns:am3d="http://schemas.microsoft.com/office/drawing/2017/model3d" xmlns:o="urn:schemas-microsoft-com:office:office" xmlns:r="http://schemas.openxmlformats.org/officeDocument/2006/relationships" xmlns:m="http://schemas.openxmlformats.org/officeDocument/2006/math" xmlns:v="urn:schemas-microsoft-com:vml" xmlns:wp14="http://schemas.microsoft.com/office/word/2010/wordprocessingDrawing" xmlns:wp="http://schemas.openxmlformats.org/drawingml/2006/wordprocessingDrawing" xmlns:w10="urn:schemas-microsoft-com:office:word" xmlns:w="http://schemas.openxmlformats.org/wordprocessingml/2006/main" xmlns:w14="http://schemas.microsoft.com/office/word/2010/wordml" xmlns:w15="http://schemas.microsoft.com/office/word/2012/wordml" xmlns:w16cid="http://schemas.microsoft.com/office/word/2016/wordml/cid" xmlns:w16se="http://schemas.microsoft.com/office/word/2015/wordml/symex" xmlns:wpg="http://schemas.microsoft.com/office/word/2010/wordprocessingGroup" xmlns:wpi="http://schemas.microsoft.com/office/word/2010/wordprocessingInk" xmlns:wne="http://schemas.microsoft.com/office/word/2006/wordml" xmlns:wps="http://schemas.microsoft.com/office/word/2010/wordprocessingShape" mc:Ignorable="w14 w15 w16se w16cid wp14">
   <w:abstractNum w:abstractNumId="0" w15:restartNumberingAfterBreak="0">
-    <w:nsid w:val="14F11DEB"/>
+    <w:nsid w:val="1E032042"/>
     <w:multiLevelType w:val="multilevel"/>
-    <w:tmpl w:val="0390EAD8"/>
+    <w:tmpl w:val="775EBB9A"/>
     <w:lvl w:ilvl="0">
       <w:start w:val="1"/>
       <w:numFmt w:val="bullet"/>
@@ -1384,9 +1720,9 @@
     </w:lvl>
   </w:abstractNum>
   <w:abstractNum w:abstractNumId="1" w15:restartNumberingAfterBreak="0">
-    <w:nsid w:val="52012A66"/>
+    <w:nsid w:val="21ED3F0E"/>
     <w:multiLevelType w:val="multilevel"/>
-    <w:tmpl w:val="B13AADCC"/>
+    <w:tmpl w:val="8BE8ED66"/>
     <w:lvl w:ilvl="0">
       <w:start w:val="1"/>
       <w:numFmt w:val="bullet"/>
@@ -1497,9 +1833,9 @@
     </w:lvl>
   </w:abstractNum>
   <w:abstractNum w:abstractNumId="2" w15:restartNumberingAfterBreak="0">
-    <w:nsid w:val="6A853E7A"/>
+    <w:nsid w:val="2F7A1AC4"/>
     <w:multiLevelType w:val="multilevel"/>
-    <w:tmpl w:val="3D0A2F34"/>
+    <w:tmpl w:val="2D2C4C48"/>
     <w:lvl w:ilvl="0">
       <w:start w:val="1"/>
       <w:numFmt w:val="bullet"/>
@@ -1610,9 +1946,9 @@
     </w:lvl>
   </w:abstractNum>
   <w:abstractNum w:abstractNumId="3" w15:restartNumberingAfterBreak="0">
-    <w:nsid w:val="6DA77977"/>
+    <w:nsid w:val="3F5F5382"/>
     <w:multiLevelType w:val="multilevel"/>
-    <w:tmpl w:val="1A3E1B7C"/>
+    <w:tmpl w:val="C8223C62"/>
     <w:lvl w:ilvl="0">
       <w:start w:val="1"/>
       <w:numFmt w:val="bullet"/>
@@ -1723,9 +2059,122 @@
     </w:lvl>
   </w:abstractNum>
   <w:abstractNum w:abstractNumId="4" w15:restartNumberingAfterBreak="0">
-    <w:nsid w:val="71B45F1E"/>
+    <w:nsid w:val="75476562"/>
     <w:multiLevelType w:val="multilevel"/>
-    <w:tmpl w:val="A478FD5C"/>
+    <w:tmpl w:val="7BBC503C"/>
+    <w:lvl w:ilvl="0">
+      <w:start w:val="1"/>
+      <w:numFmt w:val="bullet"/>
+      <w:lvlText w:val="●"/>
+      <w:lvlJc w:val="left"/>
+      <w:pPr>
+        <w:ind w:left="720" w:hanging="360"/>
+      </w:pPr>
+      <w:rPr>
+        <w:u w:val="none"/>
+      </w:rPr>
+    </w:lvl>
+    <w:lvl w:ilvl="1">
+      <w:start w:val="1"/>
+      <w:numFmt w:val="bullet"/>
+      <w:lvlText w:val="○"/>
+      <w:lvlJc w:val="left"/>
+      <w:pPr>
+        <w:ind w:left="1440" w:hanging="360"/>
+      </w:pPr>
+      <w:rPr>
+        <w:u w:val="none"/>
+      </w:rPr>
+    </w:lvl>
+    <w:lvl w:ilvl="2">
+      <w:start w:val="1"/>
+      <w:numFmt w:val="bullet"/>
+      <w:lvlText w:val="■"/>
+      <w:lvlJc w:val="left"/>
+      <w:pPr>
+        <w:ind w:left="2160" w:hanging="360"/>
+      </w:pPr>
+      <w:rPr>
+        <w:u w:val="none"/>
+      </w:rPr>
+    </w:lvl>
+    <w:lvl w:ilvl="3">
+      <w:start w:val="1"/>
+      <w:numFmt w:val="bullet"/>
+      <w:lvlText w:val="●"/>
+      <w:lvlJc w:val="left"/>
+      <w:pPr>
+        <w:ind w:left="2880" w:hanging="360"/>
+      </w:pPr>
+      <w:rPr>
+        <w:u w:val="none"/>
+      </w:rPr>
+    </w:lvl>
+    <w:lvl w:ilvl="4">
+      <w:start w:val="1"/>
+      <w:numFmt w:val="bullet"/>
+      <w:lvlText w:val="○"/>
+      <w:lvlJc w:val="left"/>
+      <w:pPr>
+        <w:ind w:left="3600" w:hanging="360"/>
+      </w:pPr>
+      <w:rPr>
+        <w:u w:val="none"/>
+      </w:rPr>
+    </w:lvl>
+    <w:lvl w:ilvl="5">
+      <w:start w:val="1"/>
+      <w:numFmt w:val="bullet"/>
+      <w:lvlText w:val="■"/>
+      <w:lvlJc w:val="left"/>
+      <w:pPr>
+        <w:ind w:left="4320" w:hanging="360"/>
+      </w:pPr>
+      <w:rPr>
+        <w:u w:val="none"/>
+      </w:rPr>
+    </w:lvl>
+    <w:lvl w:ilvl="6">
+      <w:start w:val="1"/>
+      <w:numFmt w:val="bullet"/>
+      <w:lvlText w:val="●"/>
+      <w:lvlJc w:val="left"/>
+      <w:pPr>
+        <w:ind w:left="5040" w:hanging="360"/>
+      </w:pPr>
+      <w:rPr>
+        <w:u w:val="none"/>
+      </w:rPr>
+    </w:lvl>
+    <w:lvl w:ilvl="7">
+      <w:start w:val="1"/>
+      <w:numFmt w:val="bullet"/>
+      <w:lvlText w:val="○"/>
+      <w:lvlJc w:val="left"/>
+      <w:pPr>
+        <w:ind w:left="5760" w:hanging="360"/>
+      </w:pPr>
+      <w:rPr>
+        <w:u w:val="none"/>
+      </w:rPr>
+    </w:lvl>
+    <w:lvl w:ilvl="8">
+      <w:start w:val="1"/>
+      <w:numFmt w:val="bullet"/>
+      <w:lvlText w:val="■"/>
+      <w:lvlJc w:val="left"/>
+      <w:pPr>
+        <w:ind w:left="6480" w:hanging="360"/>
+      </w:pPr>
+      <w:rPr>
+        <w:u w:val="none"/>
+      </w:rPr>
+    </w:lvl>
+  </w:abstractNum>
+  <w:abstractNum w:abstractNumId="5" w15:restartNumberingAfterBreak="0">
+    <w:nsid w:val="76D06CC0"/>
+    <w:multiLevelType w:val="multilevel"/>
+    <w:tmpl w:val="B4F8416C"/>
     <w:lvl w:ilvl="0">
       <w:start w:val="1"/>
       <w:numFmt w:val="bullet"/>
@@ -1836,19 +2285,22 @@
     </w:lvl>
   </w:abstractNum>
   <w:num w:numId="1">
-    <w:abstractNumId w:val="1"/>
+    <w:abstractNumId w:val="0"/>
   </w:num>
   <w:num w:numId="2">
     <w:abstractNumId w:val="3"/>
   </w:num>
   <w:num w:numId="3">
-    <w:abstractNumId w:val="2"/>
+    <w:abstractNumId w:val="5"/>
   </w:num>
   <w:num w:numId="4">
-    <w:abstractNumId w:val="0"/>
+    <w:abstractNumId w:val="1"/>
   </w:num>
   <w:num w:numId="5">
     <w:abstractNumId w:val="4"/>
+  </w:num>
+  <w:num w:numId="6">
+    <w:abstractNumId w:val="2"/>
   </w:num>
 </w:numbering>
 </file>
@@ -2419,6 +2871,17 @@
       <w:szCs w:val="52"/>
     </w:rPr>
   </w:style>
+  <w:style w:type="table" w:customStyle="1" w:styleId="TableNormal0">
+    <w:name w:val="Table Normal"/>
+    <w:tblPr>
+      <w:tblCellMar>
+        <w:top w:w="0" w:type="dxa"/>
+        <w:left w:w="0" w:type="dxa"/>
+        <w:bottom w:w="0" w:type="dxa"/>
+        <w:right w:w="0" w:type="dxa"/>
+      </w:tblCellMar>
+    </w:tblPr>
+  </w:style>
   <w:style w:type="paragraph" w:styleId="Subttulo">
     <w:name w:val="Subtitle"/>
     <w:basedOn w:val="Normal"/>
@@ -2437,7 +2900,20 @@
     </w:rPr>
   </w:style>
   <w:style w:type="table" w:customStyle="1" w:styleId="a">
-    <w:basedOn w:val="TableNormal"/>
+    <w:basedOn w:val="TableNormal0"/>
+    <w:tblPr>
+      <w:tblStyleRowBandSize w:val="1"/>
+      <w:tblStyleColBandSize w:val="1"/>
+      <w:tblCellMar>
+        <w:top w:w="100" w:type="dxa"/>
+        <w:left w:w="100" w:type="dxa"/>
+        <w:bottom w:w="100" w:type="dxa"/>
+        <w:right w:w="100" w:type="dxa"/>
+      </w:tblCellMar>
+    </w:tblPr>
+  </w:style>
+  <w:style w:type="table" w:customStyle="1" w:styleId="a0">
+    <w:basedOn w:val="TableNormal0"/>
     <w:tblPr>
       <w:tblStyleRowBandSize w:val="1"/>
       <w:tblStyleColBandSize w:val="1"/>
@@ -2770,4 +3246,19 @@
   </a:objectDefaults>
   <a:extraClrSchemeLst/>
 </a:theme>
+</file>
+
+<file path=customXml/item1.xml><?xml version="1.0" encoding="utf-8"?>
+<go:gDocsCustomXmlDataStorage xmlns:go="http://customooxmlschemas.google.com/" xmlns:r="http://schemas.openxmlformats.org/officeDocument/2006/relationships">
+  <go:docsCustomData xmlns:go="http://customooxmlschemas.google.com/" roundtripDataSignature="AMtx7mgXSswWxXCQ/9w6JNBS+FNz8n9PYQ==">AMUW2mV/LOW6VFiM9Ar0MS1RLrjmFoyhvCYG29VReDMueHD2G8XHX21M1feXMp9Orx4Gz+qLAvIV2DeGuW78IORA+wadD6XInFap88iy2XBZQEJIhDY+mAKY5mInLe4ApgDS6Fo2hnVM</go:docsCustomData>
+</go:gDocsCustomXmlDataStorage>
+</file>
+
+<file path=customXml/itemProps1.xml><?xml version="1.0" encoding="utf-8"?>
+<ds:datastoreItem xmlns:ds="http://schemas.openxmlformats.org/officeDocument/2006/customXml" ds:itemID="{11111111-1234-1234-1234-123412341234}">
+  <ds:schemaRefs>
+    <ds:schemaRef ds:uri="http://customooxmlschemas.google.com/"/>
+    <ds:schemaRef ds:uri="http://schemas.openxmlformats.org/officeDocument/2006/relationships"/>
+  </ds:schemaRefs>
+</ds:datastoreItem>
 </file>
</xml_diff>